<commit_message>
ECHO v3.2 update (bootstrap bugfix, etc.)
ECHO v3.2 update:
- fixed scoping issue in nlsBoot by rewriting bootstrap from scratch and using boot from boot
- added ability to set random seed for reproducibility
- fixed some aesthetic issues
- updated readmes accordingly
</commit_message>
<xml_diff>
--- a/ECHO Shiny App/ECHO README.docx
+++ b/ECHO Shiny App/ECHO README.docx
@@ -48,7 +48,12 @@
         <w:t>This guide will lead</w:t>
       </w:r>
       <w:r>
-        <w:t xml:space="preserve"> you in first time set-up</w:t>
+        <w:t xml:space="preserve"> yo</w:t>
+      </w:r>
+      <w:bookmarkStart w:id="0" w:name="_GoBack"/>
+      <w:bookmarkEnd w:id="0"/>
+      <w:r>
+        <w:t>u in first time set-up</w:t>
       </w:r>
       <w:r>
         <w:t xml:space="preserve"> and use</w:t>
@@ -78,13 +83,16 @@
     <w:p/>
     <w:p>
       <w:r>
-        <w:t>Last updated: 11/17</w:t>
-      </w:r>
-      <w:r>
-        <w:t>/17</w:t>
-      </w:r>
-      <w:r>
-        <w:t xml:space="preserve"> (ECHO version 0.3</w:t>
+        <w:t xml:space="preserve">Last updated: </w:t>
+      </w:r>
+      <w:r>
+        <w:t>6/3/19</w:t>
+      </w:r>
+      <w:r>
+        <w:t xml:space="preserve"> (ECHO version </w:t>
+      </w:r>
+      <w:r>
+        <w:t>3.2</w:t>
       </w:r>
       <w:r>
         <w:t>)</w:t>
@@ -575,11 +583,9 @@
       <w:r>
         <w:t>"</w:t>
       </w:r>
-      <w:proofErr w:type="spellStart"/>
-      <w:r>
-        <w:t>nlstools</w:t>
-      </w:r>
-      <w:proofErr w:type="spellEnd"/>
+      <w:r>
+        <w:t>boot</w:t>
+      </w:r>
       <w:r>
         <w:t>")</w:t>
       </w:r>
@@ -588,8 +594,6 @@
       <w:pPr>
         <w:pStyle w:val="ListParagraph"/>
       </w:pPr>
-      <w:bookmarkStart w:id="0" w:name="_GoBack"/>
-      <w:bookmarkEnd w:id="0"/>
     </w:p>
     <w:p>
       <w:pPr>

</xml_diff>